<commit_message>
Update DOCUMENTO PROYECTO DE SOFWARE.docx
</commit_message>
<xml_diff>
--- a/DOCUMENTO PROYECTO DE SOFWARE.docx
+++ b/DOCUMENTO PROYECTO DE SOFWARE.docx
@@ -869,6 +869,7 @@
           <w:rFonts w:ascii="Arial Narrow" w:hAnsi="Arial Narrow"/>
           <w:noProof/>
           <w:sz w:val="24"/>
+          <w:lang w:val="es-GT" w:eastAsia="es-GT"/>
         </w:rPr>
         <w:drawing>
           <wp:inline distT="0" distB="0" distL="0" distR="0" wp14:anchorId="084AE3FA" wp14:editId="667A3540">
@@ -1144,6 +1145,18 @@
           <w:lang w:val="es-GT"/>
         </w:rPr>
       </w:pPr>
+      <w:bookmarkStart w:id="0" w:name="_GoBack"/>
+      <w:bookmarkEnd w:id="0"/>
+    </w:p>
+    <w:p>
+      <w:pPr>
+        <w:jc w:val="center"/>
+        <w:rPr>
+          <w:rFonts w:ascii="Arial Narrow" w:hAnsi="Arial Narrow"/>
+          <w:sz w:val="24"/>
+          <w:lang w:val="es-GT"/>
+        </w:rPr>
+      </w:pPr>
     </w:p>
     <w:p>
       <w:pPr>
@@ -1866,6 +1879,7 @@
           <w:u w:val="single"/>
           <w:lang w:val="es-GT"/>
         </w:rPr>
+        <w:lastRenderedPageBreak/>
         <w:t>Imprimir factura</w:t>
       </w:r>
     </w:p>
@@ -1918,7 +1932,6 @@
           <w:u w:val="single"/>
           <w:lang w:val="es-GT"/>
         </w:rPr>
-        <w:lastRenderedPageBreak/>
         <w:t xml:space="preserve">Poner imágenes a los productos </w:t>
       </w:r>
     </w:p>
@@ -2418,8 +2431,6 @@
           <w:lang w:val="es-ES"/>
         </w:rPr>
       </w:pPr>
-      <w:bookmarkStart w:id="0" w:name="_GoBack"/>
-      <w:bookmarkEnd w:id="0"/>
     </w:p>
     <w:sectPr>
       <w:pgSz w:w="12240" w:h="15840"/>
@@ -4432,26 +4443,26 @@
     </dgm:pt>
   </dgm:ptLst>
   <dgm:cxnLst>
+    <dgm:cxn modelId="{677CD0BC-44FB-4BC5-A98A-90D2FA218C6D}" srcId="{354CD0B3-7799-4DBD-9419-78CE403042A7}" destId="{DB0406DC-56A2-4099-82F1-ED832FF719E4}" srcOrd="1" destOrd="0" parTransId="{6F10271E-F269-4D3C-9410-48BF2C90A18A}" sibTransId="{A5A67DBB-A822-434C-A8E1-9ABF4D6BCD05}"/>
+    <dgm:cxn modelId="{3CEE995A-72BC-416F-B6C0-A4B8976168EC}" type="presOf" srcId="{78697040-11D8-4ACB-A00F-446D1F9CC8AA}" destId="{152C1A19-CA63-4A88-8F0D-503F1514F32E}" srcOrd="0" destOrd="0" presId="urn:microsoft.com/office/officeart/2005/8/layout/orgChart1"/>
+    <dgm:cxn modelId="{5D1FEDE9-D059-4600-802E-6F69506487C5}" type="presOf" srcId="{5B3DF2C8-640A-4A33-B3F6-B3B319C7A640}" destId="{D580BBBD-DDBB-4CAB-8709-17A34E03290C}" srcOrd="1" destOrd="0" presId="urn:microsoft.com/office/officeart/2005/8/layout/orgChart1"/>
+    <dgm:cxn modelId="{A674394E-2496-4DB0-AE52-D86EA24FA6D0}" type="presOf" srcId="{84D89BF8-3D1F-4E61-B667-4112113577F3}" destId="{AEC0F3F8-60C7-48A7-931B-5377DB1A1D3C}" srcOrd="0" destOrd="0" presId="urn:microsoft.com/office/officeart/2005/8/layout/orgChart1"/>
+    <dgm:cxn modelId="{D2CC43F1-E65E-4D89-8338-DE9676AA3F0B}" type="presOf" srcId="{0E20C674-5BFB-4C7D-8462-17D5E69D76BF}" destId="{8F8F3688-7AB7-4735-B98E-81796C7A1F2D}" srcOrd="0" destOrd="0" presId="urn:microsoft.com/office/officeart/2005/8/layout/orgChart1"/>
+    <dgm:cxn modelId="{7D0E6372-DABC-452D-82ED-9F206AF16EAE}" type="presOf" srcId="{DB0406DC-56A2-4099-82F1-ED832FF719E4}" destId="{243D52D8-095C-4CBB-8756-5C81CC5AD152}" srcOrd="0" destOrd="0" presId="urn:microsoft.com/office/officeart/2005/8/layout/orgChart1"/>
+    <dgm:cxn modelId="{55F42508-CD19-4CFC-B035-641F55F056F4}" type="presOf" srcId="{354CD0B3-7799-4DBD-9419-78CE403042A7}" destId="{04695288-B863-4B9F-9834-76EF4178719D}" srcOrd="1" destOrd="0" presId="urn:microsoft.com/office/officeart/2005/8/layout/orgChart1"/>
+    <dgm:cxn modelId="{5F289419-CADA-4FCE-96DA-A9E895425100}" type="presOf" srcId="{DB0406DC-56A2-4099-82F1-ED832FF719E4}" destId="{EFE9E1A5-1DF5-4651-9C37-53904BB16D19}" srcOrd="1" destOrd="0" presId="urn:microsoft.com/office/officeart/2005/8/layout/orgChart1"/>
+    <dgm:cxn modelId="{FFD9B81B-F3E9-40A7-8A3A-C906B1AC466E}" srcId="{84D89BF8-3D1F-4E61-B667-4112113577F3}" destId="{5B3DF2C8-640A-4A33-B3F6-B3B319C7A640}" srcOrd="0" destOrd="0" parTransId="{2BCCB5D8-B0D6-485E-9449-1C5E651C4FB7}" sibTransId="{845A0D5D-BD07-4C87-961B-CDDE1E004406}"/>
+    <dgm:cxn modelId="{F063CE19-ACF2-4D39-9D66-CB62ACA037DA}" type="presOf" srcId="{354CD0B3-7799-4DBD-9419-78CE403042A7}" destId="{47317C82-2B43-4769-ACF3-E5CA92092963}" srcOrd="0" destOrd="0" presId="urn:microsoft.com/office/officeart/2005/8/layout/orgChart1"/>
     <dgm:cxn modelId="{8537F9BA-E7F2-46A5-B82D-9B2C1EA9C253}" srcId="{5B3DF2C8-640A-4A33-B3F6-B3B319C7A640}" destId="{354CD0B3-7799-4DBD-9419-78CE403042A7}" srcOrd="1" destOrd="0" parTransId="{78697040-11D8-4ACB-A00F-446D1F9CC8AA}" sibTransId="{EEDA64E7-4140-4DCB-808E-F1526CEFDA81}"/>
-    <dgm:cxn modelId="{FFD9B81B-F3E9-40A7-8A3A-C906B1AC466E}" srcId="{84D89BF8-3D1F-4E61-B667-4112113577F3}" destId="{5B3DF2C8-640A-4A33-B3F6-B3B319C7A640}" srcOrd="0" destOrd="0" parTransId="{2BCCB5D8-B0D6-485E-9449-1C5E651C4FB7}" sibTransId="{845A0D5D-BD07-4C87-961B-CDDE1E004406}"/>
+    <dgm:cxn modelId="{04750F52-D8DF-4142-949E-A00F9D72D4E5}" type="presOf" srcId="{77905F10-6C45-4D23-9C38-BB2FDFFF2365}" destId="{5B0BA015-5B42-4F99-A1D8-A923D986370F}" srcOrd="0" destOrd="0" presId="urn:microsoft.com/office/officeart/2005/8/layout/orgChart1"/>
     <dgm:cxn modelId="{309AD844-E903-4903-B41D-5FDE445A5374}" type="presOf" srcId="{2A7B777A-A71E-4D48-A981-5C818630ECE1}" destId="{C3A686EC-3D21-415F-960E-637DBF690BDB}" srcOrd="0" destOrd="0" presId="urn:microsoft.com/office/officeart/2005/8/layout/orgChart1"/>
-    <dgm:cxn modelId="{7D0E6372-DABC-452D-82ED-9F206AF16EAE}" type="presOf" srcId="{DB0406DC-56A2-4099-82F1-ED832FF719E4}" destId="{243D52D8-095C-4CBB-8756-5C81CC5AD152}" srcOrd="0" destOrd="0" presId="urn:microsoft.com/office/officeart/2005/8/layout/orgChart1"/>
-    <dgm:cxn modelId="{5D1FEDE9-D059-4600-802E-6F69506487C5}" type="presOf" srcId="{5B3DF2C8-640A-4A33-B3F6-B3B319C7A640}" destId="{D580BBBD-DDBB-4CAB-8709-17A34E03290C}" srcOrd="1" destOrd="0" presId="urn:microsoft.com/office/officeart/2005/8/layout/orgChart1"/>
-    <dgm:cxn modelId="{D2CC43F1-E65E-4D89-8338-DE9676AA3F0B}" type="presOf" srcId="{0E20C674-5BFB-4C7D-8462-17D5E69D76BF}" destId="{8F8F3688-7AB7-4735-B98E-81796C7A1F2D}" srcOrd="0" destOrd="0" presId="urn:microsoft.com/office/officeart/2005/8/layout/orgChart1"/>
+    <dgm:cxn modelId="{C6A1829E-0979-4369-8849-D3E2D9BA8AE6}" srcId="{354CD0B3-7799-4DBD-9419-78CE403042A7}" destId="{2A7B777A-A71E-4D48-A981-5C818630ECE1}" srcOrd="0" destOrd="0" parTransId="{77905F10-6C45-4D23-9C38-BB2FDFFF2365}" sibTransId="{32D0731E-2844-4D8C-8E31-DF063BAC1D66}"/>
+    <dgm:cxn modelId="{6ECC1874-A55B-484F-965D-737160316CDB}" type="presOf" srcId="{6F10271E-F269-4D3C-9410-48BF2C90A18A}" destId="{4A54824F-79A3-4B72-8E75-82450BC4D0A8}" srcOrd="0" destOrd="0" presId="urn:microsoft.com/office/officeart/2005/8/layout/orgChart1"/>
     <dgm:cxn modelId="{9B8EEC52-B78A-4140-8D69-09A1F4D0CD67}" type="presOf" srcId="{2A7B777A-A71E-4D48-A981-5C818630ECE1}" destId="{8E725F77-7769-492F-BBE9-6A074D3849B9}" srcOrd="1" destOrd="0" presId="urn:microsoft.com/office/officeart/2005/8/layout/orgChart1"/>
-    <dgm:cxn modelId="{A674394E-2496-4DB0-AE52-D86EA24FA6D0}" type="presOf" srcId="{84D89BF8-3D1F-4E61-B667-4112113577F3}" destId="{AEC0F3F8-60C7-48A7-931B-5377DB1A1D3C}" srcOrd="0" destOrd="0" presId="urn:microsoft.com/office/officeart/2005/8/layout/orgChart1"/>
-    <dgm:cxn modelId="{4D0F4997-6594-4226-86CE-20A61F94D356}" type="presOf" srcId="{0E20C674-5BFB-4C7D-8462-17D5E69D76BF}" destId="{DC8FF71C-DDC9-4D26-9566-DF43A0755304}" srcOrd="1" destOrd="0" presId="urn:microsoft.com/office/officeart/2005/8/layout/orgChart1"/>
-    <dgm:cxn modelId="{67AB3753-52DC-4BC8-80E4-5D3BBE72CB23}" type="presOf" srcId="{5B3DF2C8-640A-4A33-B3F6-B3B319C7A640}" destId="{41900C84-EAAA-40D4-96D9-A4A2DFB21AA0}" srcOrd="0" destOrd="0" presId="urn:microsoft.com/office/officeart/2005/8/layout/orgChart1"/>
-    <dgm:cxn modelId="{04750F52-D8DF-4142-949E-A00F9D72D4E5}" type="presOf" srcId="{77905F10-6C45-4D23-9C38-BB2FDFFF2365}" destId="{5B0BA015-5B42-4F99-A1D8-A923D986370F}" srcOrd="0" destOrd="0" presId="urn:microsoft.com/office/officeart/2005/8/layout/orgChart1"/>
-    <dgm:cxn modelId="{F063CE19-ACF2-4D39-9D66-CB62ACA037DA}" type="presOf" srcId="{354CD0B3-7799-4DBD-9419-78CE403042A7}" destId="{47317C82-2B43-4769-ACF3-E5CA92092963}" srcOrd="0" destOrd="0" presId="urn:microsoft.com/office/officeart/2005/8/layout/orgChart1"/>
     <dgm:cxn modelId="{D3AC4F5A-F5F9-40FB-A173-D0E9817B7E42}" type="presOf" srcId="{08D0D39E-6B87-471E-8C38-B0CA54F937AD}" destId="{F1B15F7C-3A1A-46FB-B733-4805A5E30EC8}" srcOrd="0" destOrd="0" presId="urn:microsoft.com/office/officeart/2005/8/layout/orgChart1"/>
     <dgm:cxn modelId="{84AAEF91-09E7-4040-98E0-3D825062847F}" srcId="{5B3DF2C8-640A-4A33-B3F6-B3B319C7A640}" destId="{0E20C674-5BFB-4C7D-8462-17D5E69D76BF}" srcOrd="0" destOrd="0" parTransId="{08D0D39E-6B87-471E-8C38-B0CA54F937AD}" sibTransId="{B6833BE0-E782-4D2B-A170-E2976132FFAC}"/>
-    <dgm:cxn modelId="{677CD0BC-44FB-4BC5-A98A-90D2FA218C6D}" srcId="{354CD0B3-7799-4DBD-9419-78CE403042A7}" destId="{DB0406DC-56A2-4099-82F1-ED832FF719E4}" srcOrd="1" destOrd="0" parTransId="{6F10271E-F269-4D3C-9410-48BF2C90A18A}" sibTransId="{A5A67DBB-A822-434C-A8E1-9ABF4D6BCD05}"/>
-    <dgm:cxn modelId="{5F289419-CADA-4FCE-96DA-A9E895425100}" type="presOf" srcId="{DB0406DC-56A2-4099-82F1-ED832FF719E4}" destId="{EFE9E1A5-1DF5-4651-9C37-53904BB16D19}" srcOrd="1" destOrd="0" presId="urn:microsoft.com/office/officeart/2005/8/layout/orgChart1"/>
-    <dgm:cxn modelId="{3CEE995A-72BC-416F-B6C0-A4B8976168EC}" type="presOf" srcId="{78697040-11D8-4ACB-A00F-446D1F9CC8AA}" destId="{152C1A19-CA63-4A88-8F0D-503F1514F32E}" srcOrd="0" destOrd="0" presId="urn:microsoft.com/office/officeart/2005/8/layout/orgChart1"/>
-    <dgm:cxn modelId="{C6A1829E-0979-4369-8849-D3E2D9BA8AE6}" srcId="{354CD0B3-7799-4DBD-9419-78CE403042A7}" destId="{2A7B777A-A71E-4D48-A981-5C818630ECE1}" srcOrd="0" destOrd="0" parTransId="{77905F10-6C45-4D23-9C38-BB2FDFFF2365}" sibTransId="{32D0731E-2844-4D8C-8E31-DF063BAC1D66}"/>
-    <dgm:cxn modelId="{55F42508-CD19-4CFC-B035-641F55F056F4}" type="presOf" srcId="{354CD0B3-7799-4DBD-9419-78CE403042A7}" destId="{04695288-B863-4B9F-9834-76EF4178719D}" srcOrd="1" destOrd="0" presId="urn:microsoft.com/office/officeart/2005/8/layout/orgChart1"/>
-    <dgm:cxn modelId="{6ECC1874-A55B-484F-965D-737160316CDB}" type="presOf" srcId="{6F10271E-F269-4D3C-9410-48BF2C90A18A}" destId="{4A54824F-79A3-4B72-8E75-82450BC4D0A8}" srcOrd="0" destOrd="0" presId="urn:microsoft.com/office/officeart/2005/8/layout/orgChart1"/>
+    <dgm:cxn modelId="{67AB3753-52DC-4BC8-80E4-5D3BBE72CB23}" type="presOf" srcId="{5B3DF2C8-640A-4A33-B3F6-B3B319C7A640}" destId="{41900C84-EAAA-40D4-96D9-A4A2DFB21AA0}" srcOrd="0" destOrd="0" presId="urn:microsoft.com/office/officeart/2005/8/layout/orgChart1"/>
+    <dgm:cxn modelId="{4D0F4997-6594-4226-86CE-20A61F94D356}" type="presOf" srcId="{0E20C674-5BFB-4C7D-8462-17D5E69D76BF}" destId="{DC8FF71C-DDC9-4D26-9566-DF43A0755304}" srcOrd="1" destOrd="0" presId="urn:microsoft.com/office/officeart/2005/8/layout/orgChart1"/>
     <dgm:cxn modelId="{071435D6-D52A-4B33-898D-2442C7591668}" type="presParOf" srcId="{AEC0F3F8-60C7-48A7-931B-5377DB1A1D3C}" destId="{8FEF3A7D-C59D-47BD-B791-2637B3D7723F}" srcOrd="0" destOrd="0" presId="urn:microsoft.com/office/officeart/2005/8/layout/orgChart1"/>
     <dgm:cxn modelId="{881BF4C3-9DB7-4614-99B0-485FFCBBD1C7}" type="presParOf" srcId="{8FEF3A7D-C59D-47BD-B791-2637B3D7723F}" destId="{85B2C6C4-6677-41FB-AEE3-02AAA0C02C4F}" srcOrd="0" destOrd="0" presId="urn:microsoft.com/office/officeart/2005/8/layout/orgChart1"/>
     <dgm:cxn modelId="{D4794FB0-5EEA-4705-A928-25CE45F6CF5D}" type="presParOf" srcId="{85B2C6C4-6677-41FB-AEE3-02AAA0C02C4F}" destId="{41900C84-EAAA-40D4-96D9-A4A2DFB21AA0}" srcOrd="0" destOrd="0" presId="urn:microsoft.com/office/officeart/2005/8/layout/orgChart1"/>

</xml_diff>